<commit_message>
Changed the report to include the new graph
</commit_message>
<xml_diff>
--- a/Assignment 2 (Autoencoders & CNNs)/Report/E1216292-CS5242-Assignment2-Report.docx
+++ b/Assignment 2 (Autoencoders & CNNs)/Report/E1216292-CS5242-Assignment2-Report.docx
@@ -183,9 +183,17 @@
             </w:tabs>
             <w:spacing w:before="60" w:line="240" w:lineRule="auto"/>
             <w:rPr>
+              <w:rFonts w:ascii="Arial" w:cs="Arial" w:eastAsia="Arial" w:hAnsi="Arial"/>
               <w:b w:val="1"/>
+              <w:i w:val="0"/>
+              <w:smallCaps w:val="0"/>
+              <w:strike w:val="0"/>
               <w:color w:val="000000"/>
+              <w:sz w:val="22"/>
+              <w:szCs w:val="22"/>
               <w:u w:val="none"/>
+              <w:shd w:fill="auto" w:val="clear"/>
+              <w:vertAlign w:val="baseline"/>
             </w:rPr>
           </w:pPr>
           <w:r>
@@ -228,9 +236,17 @@
             </w:tabs>
             <w:spacing w:before="60" w:line="240" w:lineRule="auto"/>
             <w:rPr>
+              <w:rFonts w:ascii="Arial" w:cs="Arial" w:eastAsia="Arial" w:hAnsi="Arial"/>
               <w:b w:val="1"/>
+              <w:i w:val="0"/>
+              <w:smallCaps w:val="0"/>
+              <w:strike w:val="0"/>
               <w:color w:val="000000"/>
+              <w:sz w:val="22"/>
+              <w:szCs w:val="22"/>
               <w:u w:val="none"/>
+              <w:shd w:fill="auto" w:val="clear"/>
+              <w:vertAlign w:val="baseline"/>
             </w:rPr>
           </w:pPr>
           <w:hyperlink w:anchor="_eph9zwel13f">
@@ -268,9 +284,17 @@
             </w:tabs>
             <w:spacing w:before="60" w:line="240" w:lineRule="auto"/>
             <w:rPr>
+              <w:rFonts w:ascii="Arial" w:cs="Arial" w:eastAsia="Arial" w:hAnsi="Arial"/>
               <w:b w:val="1"/>
+              <w:i w:val="0"/>
+              <w:smallCaps w:val="0"/>
+              <w:strike w:val="0"/>
               <w:color w:val="000000"/>
+              <w:sz w:val="22"/>
+              <w:szCs w:val="22"/>
               <w:u w:val="none"/>
+              <w:shd w:fill="auto" w:val="clear"/>
+              <w:vertAlign w:val="baseline"/>
             </w:rPr>
           </w:pPr>
           <w:hyperlink w:anchor="_r7gac2cbadjv">
@@ -291,7 +315,7 @@
               </w:rPr>
               <w:t xml:space="preserve">Question 1 (Optimization)</w:t>
               <w:tab/>
-              <w:t xml:space="preserve">2</w:t>
+              <w:t xml:space="preserve">3</w:t>
             </w:r>
           </w:hyperlink>
           <w:r>
@@ -309,8 +333,17 @@
             <w:spacing w:before="60" w:line="240" w:lineRule="auto"/>
             <w:ind w:left="360" w:firstLine="0"/>
             <w:rPr>
+              <w:rFonts w:ascii="Arial" w:cs="Arial" w:eastAsia="Arial" w:hAnsi="Arial"/>
+              <w:b w:val="0"/>
+              <w:i w:val="0"/>
+              <w:smallCaps w:val="0"/>
+              <w:strike w:val="0"/>
               <w:color w:val="000000"/>
+              <w:sz w:val="22"/>
+              <w:szCs w:val="22"/>
               <w:u w:val="none"/>
+              <w:shd w:fill="auto" w:val="clear"/>
+              <w:vertAlign w:val="baseline"/>
             </w:rPr>
           </w:pPr>
           <w:hyperlink w:anchor="_7jq9rxabxr2q">
@@ -331,7 +364,7 @@
               </w:rPr>
               <w:t xml:space="preserve">1.0 Finding the equation for the graph</w:t>
               <w:tab/>
-              <w:t xml:space="preserve">2</w:t>
+              <w:t xml:space="preserve">3</w:t>
             </w:r>
           </w:hyperlink>
           <w:r>
@@ -349,8 +382,17 @@
             <w:spacing w:before="60" w:line="240" w:lineRule="auto"/>
             <w:ind w:left="360" w:firstLine="0"/>
             <w:rPr>
+              <w:rFonts w:ascii="Arial" w:cs="Arial" w:eastAsia="Arial" w:hAnsi="Arial"/>
+              <w:b w:val="0"/>
+              <w:i w:val="0"/>
+              <w:smallCaps w:val="0"/>
+              <w:strike w:val="0"/>
               <w:color w:val="000000"/>
+              <w:sz w:val="22"/>
+              <w:szCs w:val="22"/>
               <w:u w:val="none"/>
+              <w:shd w:fill="auto" w:val="clear"/>
+              <w:vertAlign w:val="baseline"/>
             </w:rPr>
           </w:pPr>
           <w:hyperlink w:anchor="_501c9brhxbb5">
@@ -389,8 +431,17 @@
             <w:spacing w:before="60" w:line="240" w:lineRule="auto"/>
             <w:ind w:left="720" w:firstLine="0"/>
             <w:rPr>
+              <w:rFonts w:ascii="Arial" w:cs="Arial" w:eastAsia="Arial" w:hAnsi="Arial"/>
+              <w:b w:val="0"/>
+              <w:i w:val="0"/>
+              <w:smallCaps w:val="0"/>
+              <w:strike w:val="0"/>
               <w:color w:val="000000"/>
+              <w:sz w:val="22"/>
+              <w:szCs w:val="22"/>
               <w:u w:val="none"/>
+              <w:shd w:fill="auto" w:val="clear"/>
+              <w:vertAlign w:val="baseline"/>
             </w:rPr>
           </w:pPr>
           <w:hyperlink w:anchor="_iiyer7uvirst">
@@ -429,8 +480,17 @@
             <w:spacing w:before="60" w:line="240" w:lineRule="auto"/>
             <w:ind w:left="360" w:firstLine="0"/>
             <w:rPr>
+              <w:rFonts w:ascii="Arial" w:cs="Arial" w:eastAsia="Arial" w:hAnsi="Arial"/>
+              <w:b w:val="0"/>
+              <w:i w:val="0"/>
+              <w:smallCaps w:val="0"/>
+              <w:strike w:val="0"/>
               <w:color w:val="000000"/>
+              <w:sz w:val="22"/>
+              <w:szCs w:val="22"/>
               <w:u w:val="none"/>
+              <w:shd w:fill="auto" w:val="clear"/>
+              <w:vertAlign w:val="baseline"/>
             </w:rPr>
           </w:pPr>
           <w:hyperlink w:anchor="_e58f8gmbx4xk">
@@ -469,8 +529,17 @@
             <w:spacing w:before="60" w:line="240" w:lineRule="auto"/>
             <w:ind w:left="360" w:firstLine="0"/>
             <w:rPr>
+              <w:rFonts w:ascii="Arial" w:cs="Arial" w:eastAsia="Arial" w:hAnsi="Arial"/>
+              <w:b w:val="0"/>
+              <w:i w:val="0"/>
+              <w:smallCaps w:val="0"/>
+              <w:strike w:val="0"/>
               <w:color w:val="000000"/>
+              <w:sz w:val="22"/>
+              <w:szCs w:val="22"/>
               <w:u w:val="none"/>
+              <w:shd w:fill="auto" w:val="clear"/>
+              <w:vertAlign w:val="baseline"/>
             </w:rPr>
           </w:pPr>
           <w:hyperlink w:anchor="_1fanfex07ttv">
@@ -509,8 +578,17 @@
             <w:spacing w:before="60" w:line="240" w:lineRule="auto"/>
             <w:ind w:left="1080" w:firstLine="0"/>
             <w:rPr>
+              <w:rFonts w:ascii="Arial" w:cs="Arial" w:eastAsia="Arial" w:hAnsi="Arial"/>
+              <w:b w:val="0"/>
+              <w:i w:val="0"/>
+              <w:smallCaps w:val="0"/>
+              <w:strike w:val="0"/>
               <w:color w:val="000000"/>
+              <w:sz w:val="22"/>
+              <w:szCs w:val="22"/>
               <w:u w:val="none"/>
+              <w:shd w:fill="auto" w:val="clear"/>
+              <w:vertAlign w:val="baseline"/>
             </w:rPr>
           </w:pPr>
           <w:hyperlink w:anchor="_z562jv8d5onc">
@@ -531,7 +609,7 @@
               </w:rPr>
               <w:t xml:space="preserve">Explanation</w:t>
               <w:tab/>
-              <w:t xml:space="preserve">4</w:t>
+              <w:t xml:space="preserve">5</w:t>
             </w:r>
           </w:hyperlink>
           <w:r>
@@ -549,8 +627,17 @@
             <w:spacing w:before="60" w:line="240" w:lineRule="auto"/>
             <w:ind w:left="360" w:firstLine="0"/>
             <w:rPr>
+              <w:rFonts w:ascii="Arial" w:cs="Arial" w:eastAsia="Arial" w:hAnsi="Arial"/>
+              <w:b w:val="0"/>
+              <w:i w:val="0"/>
+              <w:smallCaps w:val="0"/>
+              <w:strike w:val="0"/>
               <w:color w:val="000000"/>
+              <w:sz w:val="22"/>
+              <w:szCs w:val="22"/>
               <w:u w:val="none"/>
+              <w:shd w:fill="auto" w:val="clear"/>
+              <w:vertAlign w:val="baseline"/>
             </w:rPr>
           </w:pPr>
           <w:hyperlink w:anchor="_5hjb085z8xhu">
@@ -571,7 +658,7 @@
               </w:rPr>
               <w:t xml:space="preserve">1.4 Plotting the graphs for adam parameters for different functions</w:t>
               <w:tab/>
-              <w:t xml:space="preserve">5</w:t>
+              <w:t xml:space="preserve">6</w:t>
             </w:r>
           </w:hyperlink>
           <w:r>
@@ -589,8 +676,17 @@
             <w:spacing w:before="60" w:line="240" w:lineRule="auto"/>
             <w:ind w:left="720" w:firstLine="0"/>
             <w:rPr>
+              <w:rFonts w:ascii="Arial" w:cs="Arial" w:eastAsia="Arial" w:hAnsi="Arial"/>
+              <w:b w:val="0"/>
+              <w:i w:val="0"/>
+              <w:smallCaps w:val="0"/>
+              <w:strike w:val="0"/>
               <w:color w:val="000000"/>
+              <w:sz w:val="22"/>
+              <w:szCs w:val="22"/>
               <w:u w:val="none"/>
+              <w:shd w:fill="auto" w:val="clear"/>
+              <w:vertAlign w:val="baseline"/>
             </w:rPr>
           </w:pPr>
           <w:hyperlink w:anchor="_vnvpcgnwo8s9">
@@ -629,8 +725,17 @@
             <w:spacing w:before="60" w:line="240" w:lineRule="auto"/>
             <w:ind w:left="1080" w:firstLine="0"/>
             <w:rPr>
+              <w:rFonts w:ascii="Arial" w:cs="Arial" w:eastAsia="Arial" w:hAnsi="Arial"/>
+              <w:b w:val="0"/>
+              <w:i w:val="0"/>
+              <w:smallCaps w:val="0"/>
+              <w:strike w:val="0"/>
               <w:color w:val="000000"/>
+              <w:sz w:val="22"/>
+              <w:szCs w:val="22"/>
               <w:u w:val="none"/>
+              <w:shd w:fill="auto" w:val="clear"/>
+              <w:vertAlign w:val="baseline"/>
             </w:rPr>
           </w:pPr>
           <w:hyperlink w:anchor="_8l4am562hari">
@@ -669,8 +774,17 @@
             <w:spacing w:before="60" w:line="240" w:lineRule="auto"/>
             <w:ind w:left="720" w:firstLine="0"/>
             <w:rPr>
+              <w:rFonts w:ascii="Arial" w:cs="Arial" w:eastAsia="Arial" w:hAnsi="Arial"/>
+              <w:b w:val="0"/>
+              <w:i w:val="0"/>
+              <w:smallCaps w:val="0"/>
+              <w:strike w:val="0"/>
               <w:color w:val="000000"/>
+              <w:sz w:val="22"/>
+              <w:szCs w:val="22"/>
               <w:u w:val="none"/>
+              <w:shd w:fill="auto" w:val="clear"/>
+              <w:vertAlign w:val="baseline"/>
             </w:rPr>
           </w:pPr>
           <w:hyperlink w:anchor="_ax9qrbt00bv">
@@ -691,7 +805,7 @@
               </w:rPr>
               <w:t xml:space="preserve">1.4.1 Modulus/Abs</w:t>
               <w:tab/>
-              <w:t xml:space="preserve">7</w:t>
+              <w:t xml:space="preserve">8</w:t>
             </w:r>
           </w:hyperlink>
           <w:r>
@@ -709,8 +823,17 @@
             <w:spacing w:before="60" w:line="240" w:lineRule="auto"/>
             <w:ind w:left="1080" w:firstLine="0"/>
             <w:rPr>
+              <w:rFonts w:ascii="Arial" w:cs="Arial" w:eastAsia="Arial" w:hAnsi="Arial"/>
+              <w:b w:val="0"/>
+              <w:i w:val="0"/>
+              <w:smallCaps w:val="0"/>
+              <w:strike w:val="0"/>
               <w:color w:val="000000"/>
+              <w:sz w:val="22"/>
+              <w:szCs w:val="22"/>
               <w:u w:val="none"/>
+              <w:shd w:fill="auto" w:val="clear"/>
+              <w:vertAlign w:val="baseline"/>
             </w:rPr>
           </w:pPr>
           <w:hyperlink w:anchor="_jhivi2vep4gj">
@@ -731,7 +854,7 @@
               </w:rPr>
               <w:t xml:space="preserve">Explanation</w:t>
               <w:tab/>
-              <w:t xml:space="preserve">7</w:t>
+              <w:t xml:space="preserve">8</w:t>
             </w:r>
           </w:hyperlink>
           <w:r>
@@ -749,8 +872,17 @@
             <w:spacing w:before="60" w:line="240" w:lineRule="auto"/>
             <w:ind w:left="720" w:firstLine="0"/>
             <w:rPr>
+              <w:rFonts w:ascii="Arial" w:cs="Arial" w:eastAsia="Arial" w:hAnsi="Arial"/>
+              <w:b w:val="0"/>
+              <w:i w:val="0"/>
+              <w:smallCaps w:val="0"/>
+              <w:strike w:val="0"/>
               <w:color w:val="000000"/>
+              <w:sz w:val="22"/>
+              <w:szCs w:val="22"/>
               <w:u w:val="none"/>
+              <w:shd w:fill="auto" w:val="clear"/>
+              <w:vertAlign w:val="baseline"/>
             </w:rPr>
           </w:pPr>
           <w:hyperlink w:anchor="_orca7qr9fgth">
@@ -771,7 +903,7 @@
               </w:rPr>
               <w:t xml:space="preserve">1.4.1 Sigmoid</w:t>
               <w:tab/>
-              <w:t xml:space="preserve">9</w:t>
+              <w:t xml:space="preserve">10</w:t>
             </w:r>
           </w:hyperlink>
           <w:r>
@@ -789,8 +921,17 @@
             <w:spacing w:before="60" w:line="240" w:lineRule="auto"/>
             <w:ind w:left="1080" w:firstLine="0"/>
             <w:rPr>
+              <w:rFonts w:ascii="Arial" w:cs="Arial" w:eastAsia="Arial" w:hAnsi="Arial"/>
+              <w:b w:val="0"/>
+              <w:i w:val="0"/>
+              <w:smallCaps w:val="0"/>
+              <w:strike w:val="0"/>
               <w:color w:val="000000"/>
+              <w:sz w:val="22"/>
+              <w:szCs w:val="22"/>
               <w:u w:val="none"/>
+              <w:shd w:fill="auto" w:val="clear"/>
+              <w:vertAlign w:val="baseline"/>
             </w:rPr>
           </w:pPr>
           <w:hyperlink w:anchor="_ujij72cs1e6k">
@@ -811,7 +952,7 @@
               </w:rPr>
               <w:t xml:space="preserve">Explanation</w:t>
               <w:tab/>
-              <w:t xml:space="preserve">9</w:t>
+              <w:t xml:space="preserve">10</w:t>
             </w:r>
           </w:hyperlink>
           <w:r>
@@ -828,9 +969,17 @@
             </w:tabs>
             <w:spacing w:before="60" w:line="240" w:lineRule="auto"/>
             <w:rPr>
+              <w:rFonts w:ascii="Arial" w:cs="Arial" w:eastAsia="Arial" w:hAnsi="Arial"/>
               <w:b w:val="1"/>
+              <w:i w:val="0"/>
+              <w:smallCaps w:val="0"/>
+              <w:strike w:val="0"/>
               <w:color w:val="000000"/>
+              <w:sz w:val="22"/>
+              <w:szCs w:val="22"/>
               <w:u w:val="none"/>
+              <w:shd w:fill="auto" w:val="clear"/>
+              <w:vertAlign w:val="baseline"/>
             </w:rPr>
           </w:pPr>
           <w:hyperlink w:anchor="_f68nsc12l8qy">
@@ -851,7 +1000,7 @@
               </w:rPr>
               <w:t xml:space="preserve">Question 2 (Autoencoders)</w:t>
               <w:tab/>
-              <w:t xml:space="preserve">11</w:t>
+              <w:t xml:space="preserve">12</w:t>
             </w:r>
           </w:hyperlink>
           <w:r>
@@ -869,8 +1018,17 @@
             <w:spacing w:before="60" w:line="240" w:lineRule="auto"/>
             <w:ind w:left="360" w:firstLine="0"/>
             <w:rPr>
+              <w:rFonts w:ascii="Arial" w:cs="Arial" w:eastAsia="Arial" w:hAnsi="Arial"/>
+              <w:b w:val="0"/>
+              <w:i w:val="0"/>
+              <w:smallCaps w:val="0"/>
+              <w:strike w:val="0"/>
               <w:color w:val="000000"/>
+              <w:sz w:val="22"/>
+              <w:szCs w:val="22"/>
               <w:u w:val="none"/>
+              <w:shd w:fill="auto" w:val="clear"/>
+              <w:vertAlign w:val="baseline"/>
             </w:rPr>
           </w:pPr>
           <w:hyperlink w:anchor="_5p78jfk12a1u">
@@ -891,7 +1049,7 @@
               </w:rPr>
               <w:t xml:space="preserve">2.1 Fully connected Linear Autoencoder</w:t>
               <w:tab/>
-              <w:t xml:space="preserve">11</w:t>
+              <w:t xml:space="preserve">12</w:t>
             </w:r>
           </w:hyperlink>
           <w:r>
@@ -909,8 +1067,17 @@
             <w:spacing w:before="60" w:line="240" w:lineRule="auto"/>
             <w:ind w:left="720" w:firstLine="0"/>
             <w:rPr>
+              <w:rFonts w:ascii="Arial" w:cs="Arial" w:eastAsia="Arial" w:hAnsi="Arial"/>
+              <w:b w:val="0"/>
+              <w:i w:val="0"/>
+              <w:smallCaps w:val="0"/>
+              <w:strike w:val="0"/>
               <w:color w:val="000000"/>
+              <w:sz w:val="22"/>
+              <w:szCs w:val="22"/>
               <w:u w:val="none"/>
+              <w:shd w:fill="auto" w:val="clear"/>
+              <w:vertAlign w:val="baseline"/>
             </w:rPr>
           </w:pPr>
           <w:hyperlink w:anchor="_mucbtoe3md88">
@@ -931,7 +1098,7 @@
               </w:rPr>
               <w:t xml:space="preserve">With Lambda 2</w:t>
               <w:tab/>
-              <w:t xml:space="preserve">11</w:t>
+              <w:t xml:space="preserve">12</w:t>
             </w:r>
           </w:hyperlink>
           <w:r>
@@ -949,8 +1116,17 @@
             <w:spacing w:before="60" w:line="240" w:lineRule="auto"/>
             <w:ind w:left="1080" w:firstLine="0"/>
             <w:rPr>
+              <w:rFonts w:ascii="Arial" w:cs="Arial" w:eastAsia="Arial" w:hAnsi="Arial"/>
+              <w:b w:val="0"/>
+              <w:i w:val="0"/>
+              <w:smallCaps w:val="0"/>
+              <w:strike w:val="0"/>
               <w:color w:val="000000"/>
+              <w:sz w:val="22"/>
+              <w:szCs w:val="22"/>
               <w:u w:val="none"/>
+              <w:shd w:fill="auto" w:val="clear"/>
+              <w:vertAlign w:val="baseline"/>
             </w:rPr>
           </w:pPr>
           <w:hyperlink w:anchor="_tl6b0hd3f3ii">
@@ -971,7 +1147,7 @@
               </w:rPr>
               <w:t xml:space="preserve">Training Loss vs Epochs</w:t>
               <w:tab/>
-              <w:t xml:space="preserve">11</w:t>
+              <w:t xml:space="preserve">12</w:t>
             </w:r>
           </w:hyperlink>
           <w:r>
@@ -989,8 +1165,17 @@
             <w:spacing w:before="60" w:line="240" w:lineRule="auto"/>
             <w:ind w:left="1080" w:firstLine="0"/>
             <w:rPr>
+              <w:rFonts w:ascii="Arial" w:cs="Arial" w:eastAsia="Arial" w:hAnsi="Arial"/>
+              <w:b w:val="0"/>
+              <w:i w:val="0"/>
+              <w:smallCaps w:val="0"/>
+              <w:strike w:val="0"/>
               <w:color w:val="000000"/>
+              <w:sz w:val="22"/>
+              <w:szCs w:val="22"/>
               <w:u w:val="none"/>
+              <w:shd w:fill="auto" w:val="clear"/>
+              <w:vertAlign w:val="baseline"/>
             </w:rPr>
           </w:pPr>
           <w:hyperlink w:anchor="_9vkrfkccfoql">
@@ -1011,7 +1196,7 @@
               </w:rPr>
               <w:t xml:space="preserve">Reconstruction</w:t>
               <w:tab/>
-              <w:t xml:space="preserve">11</w:t>
+              <w:t xml:space="preserve">12</w:t>
             </w:r>
           </w:hyperlink>
           <w:r>
@@ -1029,20 +1214,38 @@
             <w:spacing w:before="60" w:line="240" w:lineRule="auto"/>
             <w:ind w:left="720" w:firstLine="0"/>
             <w:rPr>
+              <w:rFonts w:ascii="Arial" w:cs="Arial" w:eastAsia="Arial" w:hAnsi="Arial"/>
+              <w:b w:val="0"/>
+              <w:i w:val="0"/>
+              <w:smallCaps w:val="0"/>
+              <w:strike w:val="0"/>
               <w:color w:val="000000"/>
+              <w:sz w:val="22"/>
+              <w:szCs w:val="22"/>
               <w:u w:val="none"/>
+              <w:shd w:fill="auto" w:val="clear"/>
+              <w:vertAlign w:val="baseline"/>
             </w:rPr>
           </w:pPr>
           <w:hyperlink w:anchor="_w6napr5gh8n">
             <w:r>
               <w:rPr>
+                <w:rFonts w:ascii="Arial" w:cs="Arial" w:eastAsia="Arial" w:hAnsi="Arial"/>
+                <w:b w:val="0"/>
+                <w:i w:val="0"/>
+                <w:smallCaps w:val="0"/>
+                <w:strike w:val="0"/>
                 <w:color w:val="000000"/>
+                <w:sz w:val="22"/>
+                <w:szCs w:val="22"/>
                 <w:u w:val="none"/>
+                <w:shd w:fill="auto" w:val="clear"/>
+                <w:vertAlign w:val="baseline"/>
                 <w:rtl w:val="0"/>
               </w:rPr>
               <w:t xml:space="preserve">With Lambda 32</w:t>
               <w:tab/>
-              <w:t xml:space="preserve">13</w:t>
+              <w:t xml:space="preserve">14</w:t>
             </w:r>
           </w:hyperlink>
           <w:r>
@@ -1060,8 +1263,17 @@
             <w:spacing w:before="60" w:line="240" w:lineRule="auto"/>
             <w:ind w:left="1080" w:firstLine="0"/>
             <w:rPr>
+              <w:rFonts w:ascii="Arial" w:cs="Arial" w:eastAsia="Arial" w:hAnsi="Arial"/>
+              <w:b w:val="0"/>
+              <w:i w:val="0"/>
+              <w:smallCaps w:val="0"/>
+              <w:strike w:val="0"/>
               <w:color w:val="000000"/>
+              <w:sz w:val="22"/>
+              <w:szCs w:val="22"/>
               <w:u w:val="none"/>
+              <w:shd w:fill="auto" w:val="clear"/>
+              <w:vertAlign w:val="baseline"/>
             </w:rPr>
           </w:pPr>
           <w:hyperlink w:anchor="_aqloun6ve5nb">
@@ -1082,7 +1294,7 @@
               </w:rPr>
               <w:t xml:space="preserve">Training Loss vs Epochs</w:t>
               <w:tab/>
-              <w:t xml:space="preserve">13</w:t>
+              <w:t xml:space="preserve">14</w:t>
             </w:r>
           </w:hyperlink>
           <w:r>
@@ -1100,8 +1312,17 @@
             <w:spacing w:before="60" w:line="240" w:lineRule="auto"/>
             <w:ind w:left="1080" w:firstLine="0"/>
             <w:rPr>
+              <w:rFonts w:ascii="Arial" w:cs="Arial" w:eastAsia="Arial" w:hAnsi="Arial"/>
+              <w:b w:val="0"/>
+              <w:i w:val="0"/>
+              <w:smallCaps w:val="0"/>
+              <w:strike w:val="0"/>
               <w:color w:val="000000"/>
+              <w:sz w:val="22"/>
+              <w:szCs w:val="22"/>
               <w:u w:val="none"/>
+              <w:shd w:fill="auto" w:val="clear"/>
+              <w:vertAlign w:val="baseline"/>
             </w:rPr>
           </w:pPr>
           <w:hyperlink w:anchor="_asmtz498rcz2">
@@ -1122,7 +1343,7 @@
               </w:rPr>
               <w:t xml:space="preserve">Reconstruction</w:t>
               <w:tab/>
-              <w:t xml:space="preserve">13</w:t>
+              <w:t xml:space="preserve">14</w:t>
             </w:r>
           </w:hyperlink>
           <w:r>
@@ -1140,8 +1361,17 @@
             <w:spacing w:before="60" w:line="240" w:lineRule="auto"/>
             <w:ind w:left="1080" w:firstLine="0"/>
             <w:rPr>
+              <w:rFonts w:ascii="Arial" w:cs="Arial" w:eastAsia="Arial" w:hAnsi="Arial"/>
+              <w:b w:val="0"/>
+              <w:i w:val="0"/>
+              <w:smallCaps w:val="0"/>
+              <w:strike w:val="0"/>
               <w:color w:val="000000"/>
+              <w:sz w:val="22"/>
+              <w:szCs w:val="22"/>
               <w:u w:val="none"/>
+              <w:shd w:fill="auto" w:val="clear"/>
+              <w:vertAlign w:val="baseline"/>
             </w:rPr>
           </w:pPr>
           <w:hyperlink w:anchor="_vbtonwn8c9c2">
@@ -1162,7 +1392,7 @@
               </w:rPr>
               <w:t xml:space="preserve">Explanation</w:t>
               <w:tab/>
-              <w:t xml:space="preserve">14</w:t>
+              <w:t xml:space="preserve">15</w:t>
             </w:r>
           </w:hyperlink>
           <w:r>
@@ -1180,8 +1410,17 @@
             <w:spacing w:before="60" w:line="240" w:lineRule="auto"/>
             <w:ind w:left="1440" w:firstLine="0"/>
             <w:rPr>
+              <w:rFonts w:ascii="Arial" w:cs="Arial" w:eastAsia="Arial" w:hAnsi="Arial"/>
+              <w:b w:val="0"/>
+              <w:i w:val="0"/>
+              <w:smallCaps w:val="0"/>
+              <w:strike w:val="0"/>
               <w:color w:val="000000"/>
+              <w:sz w:val="22"/>
+              <w:szCs w:val="22"/>
               <w:u w:val="none"/>
+              <w:shd w:fill="auto" w:val="clear"/>
+              <w:vertAlign w:val="baseline"/>
             </w:rPr>
           </w:pPr>
           <w:hyperlink w:anchor="_dl0qzdb5mgji">
@@ -1202,7 +1441,7 @@
               </w:rPr>
               <w:t xml:space="preserve">Reconstruction Interpretation</w:t>
               <w:tab/>
-              <w:t xml:space="preserve">14</w:t>
+              <w:t xml:space="preserve">15</w:t>
             </w:r>
           </w:hyperlink>
           <w:r>
@@ -1220,8 +1459,17 @@
             <w:spacing w:before="60" w:line="240" w:lineRule="auto"/>
             <w:ind w:left="360" w:firstLine="0"/>
             <w:rPr>
+              <w:rFonts w:ascii="Arial" w:cs="Arial" w:eastAsia="Arial" w:hAnsi="Arial"/>
+              <w:b w:val="0"/>
+              <w:i w:val="0"/>
+              <w:smallCaps w:val="0"/>
+              <w:strike w:val="0"/>
               <w:color w:val="000000"/>
+              <w:sz w:val="22"/>
+              <w:szCs w:val="22"/>
               <w:u w:val="none"/>
+              <w:shd w:fill="auto" w:val="clear"/>
+              <w:vertAlign w:val="baseline"/>
             </w:rPr>
           </w:pPr>
           <w:hyperlink w:anchor="_so4ztnhzksoj">
@@ -1242,7 +1490,7 @@
               </w:rPr>
               <w:t xml:space="preserve">2.2 CNN Autoencoder</w:t>
               <w:tab/>
-              <w:t xml:space="preserve">15</w:t>
+              <w:t xml:space="preserve">16</w:t>
             </w:r>
           </w:hyperlink>
           <w:r>
@@ -1260,8 +1508,17 @@
             <w:spacing w:before="60" w:line="240" w:lineRule="auto"/>
             <w:ind w:left="720" w:firstLine="0"/>
             <w:rPr>
+              <w:rFonts w:ascii="Arial" w:cs="Arial" w:eastAsia="Arial" w:hAnsi="Arial"/>
+              <w:b w:val="0"/>
+              <w:i w:val="0"/>
+              <w:smallCaps w:val="0"/>
+              <w:strike w:val="0"/>
               <w:color w:val="000000"/>
+              <w:sz w:val="22"/>
+              <w:szCs w:val="22"/>
               <w:u w:val="none"/>
+              <w:shd w:fill="auto" w:val="clear"/>
+              <w:vertAlign w:val="baseline"/>
             </w:rPr>
           </w:pPr>
           <w:hyperlink w:anchor="_89bllcuzcj6g">
@@ -1282,7 +1539,7 @@
               </w:rPr>
               <w:t xml:space="preserve">With Lambda 2</w:t>
               <w:tab/>
-              <w:t xml:space="preserve">15</w:t>
+              <w:t xml:space="preserve">16</w:t>
             </w:r>
           </w:hyperlink>
           <w:r>
@@ -1300,8 +1557,17 @@
             <w:spacing w:before="60" w:line="240" w:lineRule="auto"/>
             <w:ind w:left="1080" w:firstLine="0"/>
             <w:rPr>
+              <w:rFonts w:ascii="Arial" w:cs="Arial" w:eastAsia="Arial" w:hAnsi="Arial"/>
+              <w:b w:val="0"/>
+              <w:i w:val="0"/>
+              <w:smallCaps w:val="0"/>
+              <w:strike w:val="0"/>
               <w:color w:val="000000"/>
+              <w:sz w:val="22"/>
+              <w:szCs w:val="22"/>
               <w:u w:val="none"/>
+              <w:shd w:fill="auto" w:val="clear"/>
+              <w:vertAlign w:val="baseline"/>
             </w:rPr>
           </w:pPr>
           <w:hyperlink w:anchor="_6bz2zpdzatbm">
@@ -1322,7 +1588,7 @@
               </w:rPr>
               <w:t xml:space="preserve">Training Loss vs Epochs</w:t>
               <w:tab/>
-              <w:t xml:space="preserve">15</w:t>
+              <w:t xml:space="preserve">16</w:t>
             </w:r>
           </w:hyperlink>
           <w:r>
@@ -1340,8 +1606,17 @@
             <w:spacing w:before="60" w:line="240" w:lineRule="auto"/>
             <w:ind w:left="1080" w:firstLine="0"/>
             <w:rPr>
+              <w:rFonts w:ascii="Arial" w:cs="Arial" w:eastAsia="Arial" w:hAnsi="Arial"/>
+              <w:b w:val="0"/>
+              <w:i w:val="0"/>
+              <w:smallCaps w:val="0"/>
+              <w:strike w:val="0"/>
               <w:color w:val="000000"/>
+              <w:sz w:val="22"/>
+              <w:szCs w:val="22"/>
               <w:u w:val="none"/>
+              <w:shd w:fill="auto" w:val="clear"/>
+              <w:vertAlign w:val="baseline"/>
             </w:rPr>
           </w:pPr>
           <w:hyperlink w:anchor="_7sv7z7d4gow8">
@@ -1362,7 +1637,7 @@
               </w:rPr>
               <w:t xml:space="preserve">Reconstruction</w:t>
               <w:tab/>
-              <w:t xml:space="preserve">15</w:t>
+              <w:t xml:space="preserve">16</w:t>
             </w:r>
           </w:hyperlink>
           <w:r>
@@ -1380,8 +1655,17 @@
             <w:spacing w:before="60" w:line="240" w:lineRule="auto"/>
             <w:ind w:left="720" w:firstLine="0"/>
             <w:rPr>
+              <w:rFonts w:ascii="Arial" w:cs="Arial" w:eastAsia="Arial" w:hAnsi="Arial"/>
+              <w:b w:val="0"/>
+              <w:i w:val="0"/>
+              <w:smallCaps w:val="0"/>
+              <w:strike w:val="0"/>
               <w:color w:val="000000"/>
+              <w:sz w:val="22"/>
+              <w:szCs w:val="22"/>
               <w:u w:val="none"/>
+              <w:shd w:fill="auto" w:val="clear"/>
+              <w:vertAlign w:val="baseline"/>
             </w:rPr>
           </w:pPr>
           <w:hyperlink w:anchor="_9htt72gpl152">
@@ -1402,7 +1686,7 @@
               </w:rPr>
               <w:t xml:space="preserve">With Lambda 32</w:t>
               <w:tab/>
-              <w:t xml:space="preserve">17</w:t>
+              <w:t xml:space="preserve">18</w:t>
             </w:r>
           </w:hyperlink>
           <w:r>
@@ -1420,8 +1704,17 @@
             <w:spacing w:before="60" w:line="240" w:lineRule="auto"/>
             <w:ind w:left="1080" w:firstLine="0"/>
             <w:rPr>
+              <w:rFonts w:ascii="Arial" w:cs="Arial" w:eastAsia="Arial" w:hAnsi="Arial"/>
+              <w:b w:val="0"/>
+              <w:i w:val="0"/>
+              <w:smallCaps w:val="0"/>
+              <w:strike w:val="0"/>
               <w:color w:val="000000"/>
+              <w:sz w:val="22"/>
+              <w:szCs w:val="22"/>
               <w:u w:val="none"/>
+              <w:shd w:fill="auto" w:val="clear"/>
+              <w:vertAlign w:val="baseline"/>
             </w:rPr>
           </w:pPr>
           <w:hyperlink w:anchor="_13dyjbi0xme2">
@@ -1442,7 +1735,7 @@
               </w:rPr>
               <w:t xml:space="preserve">Training Loss vs Epochs</w:t>
               <w:tab/>
-              <w:t xml:space="preserve">17</w:t>
+              <w:t xml:space="preserve">18</w:t>
             </w:r>
           </w:hyperlink>
           <w:r>
@@ -1460,8 +1753,17 @@
             <w:spacing w:before="60" w:line="240" w:lineRule="auto"/>
             <w:ind w:left="1080" w:firstLine="0"/>
             <w:rPr>
+              <w:rFonts w:ascii="Arial" w:cs="Arial" w:eastAsia="Arial" w:hAnsi="Arial"/>
+              <w:b w:val="0"/>
+              <w:i w:val="0"/>
+              <w:smallCaps w:val="0"/>
+              <w:strike w:val="0"/>
               <w:color w:val="000000"/>
+              <w:sz w:val="22"/>
+              <w:szCs w:val="22"/>
               <w:u w:val="none"/>
+              <w:shd w:fill="auto" w:val="clear"/>
+              <w:vertAlign w:val="baseline"/>
             </w:rPr>
           </w:pPr>
           <w:hyperlink w:anchor="_1dlgw7jzdafs">
@@ -1482,7 +1784,7 @@
               </w:rPr>
               <w:t xml:space="preserve">Reconstruction</w:t>
               <w:tab/>
-              <w:t xml:space="preserve">17</w:t>
+              <w:t xml:space="preserve">18</w:t>
             </w:r>
           </w:hyperlink>
           <w:r>
@@ -1500,8 +1802,17 @@
             <w:spacing w:before="60" w:line="240" w:lineRule="auto"/>
             <w:ind w:left="1080" w:firstLine="0"/>
             <w:rPr>
+              <w:rFonts w:ascii="Arial" w:cs="Arial" w:eastAsia="Arial" w:hAnsi="Arial"/>
+              <w:b w:val="0"/>
+              <w:i w:val="0"/>
+              <w:smallCaps w:val="0"/>
+              <w:strike w:val="0"/>
               <w:color w:val="000000"/>
+              <w:sz w:val="22"/>
+              <w:szCs w:val="22"/>
               <w:u w:val="none"/>
+              <w:shd w:fill="auto" w:val="clear"/>
+              <w:vertAlign w:val="baseline"/>
             </w:rPr>
           </w:pPr>
           <w:hyperlink w:anchor="_7x5k2h4mpz1d">
@@ -1522,7 +1833,7 @@
               </w:rPr>
               <w:t xml:space="preserve">Explanation</w:t>
               <w:tab/>
-              <w:t xml:space="preserve">18</w:t>
+              <w:t xml:space="preserve">19</w:t>
             </w:r>
           </w:hyperlink>
           <w:r>
@@ -1540,8 +1851,17 @@
             <w:spacing w:before="60" w:line="240" w:lineRule="auto"/>
             <w:ind w:left="720" w:firstLine="0"/>
             <w:rPr>
+              <w:rFonts w:ascii="Arial" w:cs="Arial" w:eastAsia="Arial" w:hAnsi="Arial"/>
+              <w:b w:val="0"/>
+              <w:i w:val="0"/>
+              <w:smallCaps w:val="0"/>
+              <w:strike w:val="0"/>
               <w:color w:val="000000"/>
+              <w:sz w:val="22"/>
+              <w:szCs w:val="22"/>
               <w:u w:val="none"/>
+              <w:shd w:fill="auto" w:val="clear"/>
+              <w:vertAlign w:val="baseline"/>
             </w:rPr>
           </w:pPr>
           <w:hyperlink w:anchor="_s6ij84kfltvi">
@@ -1562,7 +1882,7 @@
               </w:rPr>
               <w:t xml:space="preserve">Reconstruction Interpretation</w:t>
               <w:tab/>
-              <w:t xml:space="preserve">18</w:t>
+              <w:t xml:space="preserve">19</w:t>
             </w:r>
           </w:hyperlink>
           <w:r>
@@ -1580,8 +1900,17 @@
             <w:spacing w:before="60" w:line="240" w:lineRule="auto"/>
             <w:ind w:left="720" w:firstLine="0"/>
             <w:rPr>
+              <w:rFonts w:ascii="Arial" w:cs="Arial" w:eastAsia="Arial" w:hAnsi="Arial"/>
+              <w:b w:val="0"/>
+              <w:i w:val="0"/>
+              <w:smallCaps w:val="0"/>
+              <w:strike w:val="0"/>
               <w:color w:val="000000"/>
+              <w:sz w:val="22"/>
+              <w:szCs w:val="22"/>
               <w:u w:val="none"/>
+              <w:shd w:fill="auto" w:val="clear"/>
+              <w:vertAlign w:val="baseline"/>
             </w:rPr>
           </w:pPr>
           <w:hyperlink w:anchor="_lxemsqe8cihb">
@@ -1602,7 +1931,7 @@
               </w:rPr>
               <w:t xml:space="preserve">Training loss vs epochs Interpretation</w:t>
               <w:tab/>
-              <w:t xml:space="preserve">18</w:t>
+              <w:t xml:space="preserve">19</w:t>
             </w:r>
           </w:hyperlink>
           <w:r>
@@ -1619,9 +1948,17 @@
             </w:tabs>
             <w:spacing w:before="60" w:line="240" w:lineRule="auto"/>
             <w:rPr>
+              <w:rFonts w:ascii="Arial" w:cs="Arial" w:eastAsia="Arial" w:hAnsi="Arial"/>
               <w:b w:val="1"/>
+              <w:i w:val="0"/>
+              <w:smallCaps w:val="0"/>
+              <w:strike w:val="0"/>
               <w:color w:val="000000"/>
+              <w:sz w:val="22"/>
+              <w:szCs w:val="22"/>
               <w:u w:val="none"/>
+              <w:shd w:fill="auto" w:val="clear"/>
+              <w:vertAlign w:val="baseline"/>
             </w:rPr>
           </w:pPr>
           <w:hyperlink w:anchor="_d4kbdt3iks4h">
@@ -1642,7 +1979,7 @@
               </w:rPr>
               <w:t xml:space="preserve">Question 3 (Common features in an Autoencoder)</w:t>
               <w:tab/>
-              <w:t xml:space="preserve">19</w:t>
+              <w:t xml:space="preserve">20</w:t>
             </w:r>
           </w:hyperlink>
           <w:r>
@@ -1660,20 +1997,38 @@
             <w:spacing w:before="60" w:line="240" w:lineRule="auto"/>
             <w:ind w:left="360" w:firstLine="0"/>
             <w:rPr>
+              <w:rFonts w:ascii="Arial" w:cs="Arial" w:eastAsia="Arial" w:hAnsi="Arial"/>
+              <w:b w:val="0"/>
+              <w:i w:val="0"/>
+              <w:smallCaps w:val="0"/>
+              <w:strike w:val="0"/>
               <w:color w:val="000000"/>
+              <w:sz w:val="22"/>
+              <w:szCs w:val="22"/>
               <w:u w:val="none"/>
+              <w:shd w:fill="auto" w:val="clear"/>
+              <w:vertAlign w:val="baseline"/>
             </w:rPr>
           </w:pPr>
           <w:hyperlink w:anchor="_4tmpw6cxkntr">
             <w:r>
               <w:rPr>
+                <w:rFonts w:ascii="Arial" w:cs="Arial" w:eastAsia="Arial" w:hAnsi="Arial"/>
+                <w:b w:val="0"/>
+                <w:i w:val="0"/>
+                <w:smallCaps w:val="0"/>
+                <w:strike w:val="0"/>
                 <w:color w:val="000000"/>
+                <w:sz w:val="22"/>
+                <w:szCs w:val="22"/>
                 <w:u w:val="none"/>
+                <w:shd w:fill="auto" w:val="clear"/>
+                <w:vertAlign w:val="baseline"/>
                 <w:rtl w:val="0"/>
               </w:rPr>
               <w:t xml:space="preserve">Interpretation</w:t>
               <w:tab/>
-              <w:t xml:space="preserve">19</w:t>
+              <w:t xml:space="preserve">20</w:t>
             </w:r>
           </w:hyperlink>
           <w:r>
@@ -1690,9 +2045,17 @@
             </w:tabs>
             <w:spacing w:before="60" w:line="240" w:lineRule="auto"/>
             <w:rPr>
+              <w:rFonts w:ascii="Arial" w:cs="Arial" w:eastAsia="Arial" w:hAnsi="Arial"/>
               <w:b w:val="1"/>
+              <w:i w:val="0"/>
+              <w:smallCaps w:val="0"/>
+              <w:strike w:val="0"/>
               <w:color w:val="000000"/>
+              <w:sz w:val="22"/>
+              <w:szCs w:val="22"/>
               <w:u w:val="none"/>
+              <w:shd w:fill="auto" w:val="clear"/>
+              <w:vertAlign w:val="baseline"/>
             </w:rPr>
           </w:pPr>
           <w:hyperlink w:anchor="_dnvscrt4iby2">
@@ -1713,7 +2076,7 @@
               </w:rPr>
               <w:t xml:space="preserve">Question 4 (Understanding Pytorch)</w:t>
               <w:tab/>
-              <w:t xml:space="preserve">20</w:t>
+              <w:t xml:space="preserve">21</w:t>
             </w:r>
           </w:hyperlink>
           <w:r>
@@ -1730,9 +2093,17 @@
             </w:tabs>
             <w:spacing w:before="60" w:line="240" w:lineRule="auto"/>
             <w:rPr>
+              <w:rFonts w:ascii="Arial" w:cs="Arial" w:eastAsia="Arial" w:hAnsi="Arial"/>
               <w:b w:val="1"/>
+              <w:i w:val="0"/>
+              <w:smallCaps w:val="0"/>
+              <w:strike w:val="0"/>
               <w:color w:val="000000"/>
+              <w:sz w:val="22"/>
+              <w:szCs w:val="22"/>
               <w:u w:val="none"/>
+              <w:shd w:fill="auto" w:val="clear"/>
+              <w:vertAlign w:val="baseline"/>
             </w:rPr>
           </w:pPr>
           <w:hyperlink w:anchor="_akdckk7tp5dd">
@@ -1753,7 +2124,7 @@
               </w:rPr>
               <w:t xml:space="preserve">Question 5 (CIFAR 10)</w:t>
               <w:tab/>
-              <w:t xml:space="preserve">20</w:t>
+              <w:t xml:space="preserve">21</w:t>
             </w:r>
           </w:hyperlink>
           <w:r>
@@ -1771,20 +2142,87 @@
             <w:spacing w:before="60" w:line="240" w:lineRule="auto"/>
             <w:ind w:left="360" w:firstLine="0"/>
             <w:rPr>
+              <w:rFonts w:ascii="Arial" w:cs="Arial" w:eastAsia="Arial" w:hAnsi="Arial"/>
+              <w:b w:val="0"/>
+              <w:i w:val="0"/>
+              <w:smallCaps w:val="0"/>
+              <w:strike w:val="0"/>
               <w:color w:val="000000"/>
+              <w:sz w:val="22"/>
+              <w:szCs w:val="22"/>
               <w:u w:val="none"/>
+              <w:shd w:fill="auto" w:val="clear"/>
+              <w:vertAlign w:val="baseline"/>
             </w:rPr>
           </w:pPr>
           <w:hyperlink w:anchor="_mvqymahutqv0">
             <w:r>
               <w:rPr>
+                <w:rFonts w:ascii="Arial" w:cs="Arial" w:eastAsia="Arial" w:hAnsi="Arial"/>
+                <w:b w:val="0"/>
+                <w:i w:val="0"/>
+                <w:smallCaps w:val="0"/>
+                <w:strike w:val="0"/>
                 <w:color w:val="000000"/>
+                <w:sz w:val="22"/>
+                <w:szCs w:val="22"/>
                 <w:u w:val="none"/>
+                <w:shd w:fill="auto" w:val="clear"/>
+                <w:vertAlign w:val="baseline"/>
                 <w:rtl w:val="0"/>
               </w:rPr>
               <w:t xml:space="preserve">5.1 Training on the full dataset</w:t>
               <w:tab/>
-              <w:t xml:space="preserve">20</w:t>
+              <w:t xml:space="preserve">21</w:t>
+            </w:r>
+          </w:hyperlink>
+          <w:r>
+            <w:rPr>
+              <w:rtl w:val="0"/>
+            </w:rPr>
+          </w:r>
+        </w:p>
+        <w:p>
+          <w:pPr>
+            <w:widowControl w:val="0"/>
+            <w:tabs>
+              <w:tab w:val="right" w:leader="none" w:pos="12000"/>
+            </w:tabs>
+            <w:spacing w:before="60" w:line="240" w:lineRule="auto"/>
+            <w:ind w:left="360" w:firstLine="0"/>
+            <w:rPr>
+              <w:rFonts w:ascii="Arial" w:cs="Arial" w:eastAsia="Arial" w:hAnsi="Arial"/>
+              <w:b w:val="0"/>
+              <w:i w:val="0"/>
+              <w:smallCaps w:val="0"/>
+              <w:strike w:val="0"/>
+              <w:color w:val="000000"/>
+              <w:sz w:val="22"/>
+              <w:szCs w:val="22"/>
+              <w:u w:val="none"/>
+              <w:shd w:fill="auto" w:val="clear"/>
+              <w:vertAlign w:val="baseline"/>
+            </w:rPr>
+          </w:pPr>
+          <w:hyperlink w:anchor="_bawcdznhqho6">
+            <w:r>
+              <w:rPr>
+                <w:rFonts w:ascii="Arial" w:cs="Arial" w:eastAsia="Arial" w:hAnsi="Arial"/>
+                <w:b w:val="0"/>
+                <w:i w:val="0"/>
+                <w:smallCaps w:val="0"/>
+                <w:strike w:val="0"/>
+                <w:color w:val="000000"/>
+                <w:sz w:val="22"/>
+                <w:szCs w:val="22"/>
+                <w:u w:val="none"/>
+                <w:shd w:fill="auto" w:val="clear"/>
+                <w:vertAlign w:val="baseline"/>
+                <w:rtl w:val="0"/>
+              </w:rPr>
+              <w:t xml:space="preserve">5.2 Training on subsets of the dataset</w:t>
+              <w:tab/>
+              <w:t xml:space="preserve">24</w:t>
             </w:r>
           </w:hyperlink>
           <w:r>
@@ -1801,9 +2239,17 @@
             </w:tabs>
             <w:spacing w:before="60" w:line="240" w:lineRule="auto"/>
             <w:rPr>
+              <w:rFonts w:ascii="Arial" w:cs="Arial" w:eastAsia="Arial" w:hAnsi="Arial"/>
               <w:b w:val="1"/>
+              <w:i w:val="0"/>
+              <w:smallCaps w:val="0"/>
+              <w:strike w:val="0"/>
               <w:color w:val="000000"/>
+              <w:sz w:val="22"/>
+              <w:szCs w:val="22"/>
               <w:u w:val="none"/>
+              <w:shd w:fill="auto" w:val="clear"/>
+              <w:vertAlign w:val="baseline"/>
             </w:rPr>
           </w:pPr>
           <w:hyperlink w:anchor="_cimi4m4184xv">
@@ -1824,7 +2270,7 @@
               </w:rPr>
               <w:t xml:space="preserve">Question 6 (Receptive Field Computation)</w:t>
               <w:tab/>
-              <w:t xml:space="preserve">23</w:t>
+              <w:t xml:space="preserve">25</w:t>
             </w:r>
           </w:hyperlink>
           <w:r>
@@ -2317,7 +2763,7 @@
           <wp:inline distB="19050" distT="19050" distL="19050" distR="19050">
             <wp:extent cx="966569" cy="272914"/>
             <wp:effectExtent b="0" l="0" r="0" t="0"/>
-            <wp:docPr descr="\frac{\partial L}{\partial x} = \frac{\partial f(x)}{\partial x}&#10;%0ce39ea6-5a75-4a68-9672-3476c7540c1c" id="2" name="image1.png"/>
+            <wp:docPr descr="\frac{\partial L}{\partial x} = \frac{\partial f(x)}{\partial x}&#10;%0ce39ea6-5a75-4a68-9672-3476c7540c1c" id="3" name="image1.png"/>
             <a:graphic>
               <a:graphicData uri="http://schemas.openxmlformats.org/drawingml/2006/picture">
                 <pic:pic>
@@ -3085,12 +3531,12 @@
           <wp:inline distB="114300" distT="114300" distL="114300" distR="114300">
             <wp:extent cx="6464808" cy="3898900"/>
             <wp:effectExtent b="0" l="0" r="0" t="0"/>
-            <wp:docPr id="8" name="image13.png"/>
+            <wp:docPr id="8" name="image16.png"/>
             <a:graphic>
               <a:graphicData uri="http://schemas.openxmlformats.org/drawingml/2006/picture">
                 <pic:pic>
                   <pic:nvPicPr>
-                    <pic:cNvPr id="0" name="image13.png"/>
+                    <pic:cNvPr id="0" name="image16.png"/>
                     <pic:cNvPicPr preferRelativeResize="0"/>
                   </pic:nvPicPr>
                   <pic:blipFill>
@@ -3540,12 +3986,12 @@
           <wp:inline distB="114300" distT="114300" distL="114300" distR="114300">
             <wp:extent cx="6464808" cy="3670300"/>
             <wp:effectExtent b="0" l="0" r="0" t="0"/>
-            <wp:docPr id="11" name="image12.png"/>
+            <wp:docPr id="11" name="image10.png"/>
             <a:graphic>
               <a:graphicData uri="http://schemas.openxmlformats.org/drawingml/2006/picture">
                 <pic:pic>
                   <pic:nvPicPr>
-                    <pic:cNvPr id="0" name="image12.png"/>
+                    <pic:cNvPr id="0" name="image10.png"/>
                     <pic:cNvPicPr preferRelativeResize="0"/>
                   </pic:nvPicPr>
                   <pic:blipFill>
@@ -3994,12 +4440,12 @@
           <wp:inline distB="114300" distT="114300" distL="114300" distR="114300">
             <wp:extent cx="6464808" cy="4330700"/>
             <wp:effectExtent b="0" l="0" r="0" t="0"/>
-            <wp:docPr id="18" name="image19.png"/>
+            <wp:docPr id="18" name="image15.png"/>
             <a:graphic>
               <a:graphicData uri="http://schemas.openxmlformats.org/drawingml/2006/picture">
                 <pic:pic>
                   <pic:nvPicPr>
-                    <pic:cNvPr id="0" name="image19.png"/>
+                    <pic:cNvPr id="0" name="image15.png"/>
                     <pic:cNvPicPr preferRelativeResize="0"/>
                   </pic:nvPicPr>
                   <pic:blipFill>
@@ -4475,12 +4921,12 @@
           <wp:inline distB="114300" distT="114300" distL="114300" distR="114300">
             <wp:extent cx="6464808" cy="4064000"/>
             <wp:effectExtent b="0" l="0" r="0" t="0"/>
-            <wp:docPr id="12" name="image16.png"/>
+            <wp:docPr id="12" name="image8.png"/>
             <a:graphic>
               <a:graphicData uri="http://schemas.openxmlformats.org/drawingml/2006/picture">
                 <pic:pic>
                   <pic:nvPicPr>
-                    <pic:cNvPr id="0" name="image16.png"/>
+                    <pic:cNvPr id="0" name="image8.png"/>
                     <pic:cNvPicPr preferRelativeResize="0"/>
                   </pic:nvPicPr>
                   <pic:blipFill>
@@ -4628,12 +5074,12 @@
           <wp:inline distB="114300" distT="114300" distL="114300" distR="114300">
             <wp:extent cx="4598355" cy="1780422"/>
             <wp:effectExtent b="0" l="0" r="0" t="0"/>
-            <wp:docPr id="21" name="image17.png"/>
+            <wp:docPr id="21" name="image19.png"/>
             <a:graphic>
               <a:graphicData uri="http://schemas.openxmlformats.org/drawingml/2006/picture">
                 <pic:pic>
                   <pic:nvPicPr>
-                    <pic:cNvPr id="0" name="image17.png"/>
+                    <pic:cNvPr id="0" name="image19.png"/>
                     <pic:cNvPicPr preferRelativeResize="0"/>
                   </pic:nvPicPr>
                   <pic:blipFill>
@@ -5131,12 +5577,12 @@
           <wp:inline distB="114300" distT="114300" distL="114300" distR="114300">
             <wp:extent cx="4219060" cy="5445632"/>
             <wp:effectExtent b="0" l="0" r="0" t="0"/>
-            <wp:docPr id="17" name="image6.png"/>
+            <wp:docPr id="17" name="image5.png"/>
             <a:graphic>
               <a:graphicData uri="http://schemas.openxmlformats.org/drawingml/2006/picture">
                 <pic:pic>
                   <pic:nvPicPr>
-                    <pic:cNvPr id="0" name="image6.png"/>
+                    <pic:cNvPr id="0" name="image5.png"/>
                     <pic:cNvPicPr preferRelativeResize="0"/>
                   </pic:nvPicPr>
                   <pic:blipFill>
@@ -5193,12 +5639,12 @@
           <wp:inline distB="114300" distT="114300" distL="114300" distR="114300">
             <wp:extent cx="6464808" cy="2247900"/>
             <wp:effectExtent b="0" l="0" r="0" t="0"/>
-            <wp:docPr id="15" name="image5.png"/>
+            <wp:docPr id="15" name="image6.png"/>
             <a:graphic>
               <a:graphicData uri="http://schemas.openxmlformats.org/drawingml/2006/picture">
                 <pic:pic>
                   <pic:nvPicPr>
-                    <pic:cNvPr id="0" name="image5.png"/>
+                    <pic:cNvPr id="0" name="image6.png"/>
                     <pic:cNvPicPr preferRelativeResize="0"/>
                   </pic:nvPicPr>
                   <pic:blipFill>
@@ -5291,12 +5737,12 @@
           <wp:inline distB="114300" distT="114300" distL="114300" distR="114300">
             <wp:extent cx="4380610" cy="6026657"/>
             <wp:effectExtent b="0" l="0" r="0" t="0"/>
-            <wp:docPr id="3" name="image4.png"/>
+            <wp:docPr id="4" name="image7.png"/>
             <a:graphic>
               <a:graphicData uri="http://schemas.openxmlformats.org/drawingml/2006/picture">
                 <pic:pic>
                   <pic:nvPicPr>
-                    <pic:cNvPr id="0" name="image4.png"/>
+                    <pic:cNvPr id="0" name="image7.png"/>
                     <pic:cNvPicPr preferRelativeResize="0"/>
                   </pic:nvPicPr>
                   <pic:blipFill>
@@ -5363,12 +5809,12 @@
           <wp:inline distB="114300" distT="114300" distL="114300" distR="114300">
             <wp:extent cx="6464808" cy="2286000"/>
             <wp:effectExtent b="0" l="0" r="0" t="0"/>
-            <wp:docPr id="14" name="image3.png"/>
+            <wp:docPr id="14" name="image4.png"/>
             <a:graphic>
               <a:graphicData uri="http://schemas.openxmlformats.org/drawingml/2006/picture">
                 <pic:pic>
                   <pic:nvPicPr>
-                    <pic:cNvPr id="0" name="image3.png"/>
+                    <pic:cNvPr id="0" name="image4.png"/>
                     <pic:cNvPicPr preferRelativeResize="0"/>
                   </pic:nvPicPr>
                   <pic:blipFill>
@@ -5673,12 +6119,12 @@
           <wp:inline distB="114300" distT="114300" distL="114300" distR="114300">
             <wp:extent cx="3975233" cy="5256800"/>
             <wp:effectExtent b="0" l="0" r="0" t="0"/>
-            <wp:docPr id="16" name="image7.png"/>
+            <wp:docPr id="16" name="image2.png"/>
             <a:graphic>
               <a:graphicData uri="http://schemas.openxmlformats.org/drawingml/2006/picture">
                 <pic:pic>
                   <pic:nvPicPr>
-                    <pic:cNvPr id="0" name="image7.png"/>
+                    <pic:cNvPr id="0" name="image2.png"/>
                     <pic:cNvPicPr preferRelativeResize="0"/>
                   </pic:nvPicPr>
                   <pic:blipFill>
@@ -5735,12 +6181,12 @@
           <wp:inline distB="114300" distT="114300" distL="114300" distR="114300">
             <wp:extent cx="6464808" cy="2159000"/>
             <wp:effectExtent b="0" l="0" r="0" t="0"/>
-            <wp:docPr id="6" name="image2.png"/>
+            <wp:docPr id="6" name="image17.png"/>
             <a:graphic>
               <a:graphicData uri="http://schemas.openxmlformats.org/drawingml/2006/picture">
                 <pic:pic>
                   <pic:nvPicPr>
-                    <pic:cNvPr id="0" name="image2.png"/>
+                    <pic:cNvPr id="0" name="image17.png"/>
                     <pic:cNvPicPr preferRelativeResize="0"/>
                   </pic:nvPicPr>
                   <pic:blipFill>
@@ -5821,7 +6267,7 @@
           <wp:inline distB="114300" distT="114300" distL="114300" distR="114300">
             <wp:extent cx="4817843" cy="6561725"/>
             <wp:effectExtent b="0" l="0" r="0" t="0"/>
-            <wp:docPr id="4" name="image9.png"/>
+            <wp:docPr id="5" name="image9.png"/>
             <a:graphic>
               <a:graphicData uri="http://schemas.openxmlformats.org/drawingml/2006/picture">
                 <pic:pic>
@@ -5883,12 +6329,12 @@
           <wp:inline distB="114300" distT="114300" distL="114300" distR="114300">
             <wp:extent cx="5778055" cy="2016788"/>
             <wp:effectExtent b="0" l="0" r="0" t="0"/>
-            <wp:docPr id="10" name="image18.png"/>
+            <wp:docPr id="10" name="image11.png"/>
             <a:graphic>
               <a:graphicData uri="http://schemas.openxmlformats.org/drawingml/2006/picture">
                 <pic:pic>
                   <pic:nvPicPr>
-                    <pic:cNvPr id="0" name="image18.png"/>
+                    <pic:cNvPr id="0" name="image11.png"/>
                     <pic:cNvPicPr preferRelativeResize="0"/>
                   </pic:nvPicPr>
                   <pic:blipFill>
@@ -6192,12 +6638,12 @@
           <wp:inline distB="114300" distT="114300" distL="114300" distR="114300">
             <wp:extent cx="6464808" cy="2794000"/>
             <wp:effectExtent b="0" l="0" r="0" t="0"/>
-            <wp:docPr id="19" name="image15.png"/>
+            <wp:docPr id="19" name="image14.png"/>
             <a:graphic>
               <a:graphicData uri="http://schemas.openxmlformats.org/drawingml/2006/picture">
                 <pic:pic>
                   <pic:nvPicPr>
-                    <pic:cNvPr id="0" name="image15.png"/>
+                    <pic:cNvPr id="0" name="image14.png"/>
                     <pic:cNvPicPr preferRelativeResize="0"/>
                   </pic:nvPicPr>
                   <pic:blipFill>
@@ -6496,12 +6942,12 @@
           <wp:inline distB="114300" distT="114300" distL="114300" distR="114300">
             <wp:extent cx="6464808" cy="1028700"/>
             <wp:effectExtent b="0" l="0" r="0" t="0"/>
-            <wp:docPr id="9" name="image14.png"/>
+            <wp:docPr id="9" name="image13.png"/>
             <a:graphic>
               <a:graphicData uri="http://schemas.openxmlformats.org/drawingml/2006/picture">
                 <pic:pic>
                   <pic:nvPicPr>
-                    <pic:cNvPr id="0" name="image14.png"/>
+                    <pic:cNvPr id="0" name="image13.png"/>
                     <pic:cNvPicPr preferRelativeResize="0"/>
                   </pic:nvPicPr>
                   <pic:blipFill>
@@ -6560,12 +7006,12 @@
           <wp:inline distB="114300" distT="114300" distL="114300" distR="114300">
             <wp:extent cx="7432931" cy="755408"/>
             <wp:effectExtent b="0" l="0" r="0" t="0"/>
-            <wp:docPr id="20" name="image11.png"/>
+            <wp:docPr id="20" name="image12.png"/>
             <a:graphic>
               <a:graphicData uri="http://schemas.openxmlformats.org/drawingml/2006/picture">
                 <pic:pic>
                   <pic:nvPicPr>
-                    <pic:cNvPr id="0" name="image11.png"/>
+                    <pic:cNvPr id="0" name="image12.png"/>
                     <pic:cNvPicPr preferRelativeResize="0"/>
                   </pic:nvPicPr>
                   <pic:blipFill>
@@ -6902,12 +7348,12 @@
           <wp:inline distB="114300" distT="114300" distL="114300" distR="114300">
             <wp:extent cx="6005513" cy="3646204"/>
             <wp:effectExtent b="0" l="0" r="0" t="0"/>
-            <wp:docPr id="7" name="image8.png"/>
+            <wp:docPr id="7" name="image3.png"/>
             <a:graphic>
               <a:graphicData uri="http://schemas.openxmlformats.org/drawingml/2006/picture">
                 <pic:pic>
                   <pic:nvPicPr>
-                    <pic:cNvPr id="0" name="image8.png"/>
+                    <pic:cNvPr id="0" name="image3.png"/>
                     <pic:cNvPicPr preferRelativeResize="0"/>
                   </pic:nvPicPr>
                   <pic:blipFill>
@@ -6992,20 +7438,13 @@
     </w:p>
     <w:p>
       <w:pPr>
-        <w:rPr/>
-      </w:pPr>
-      <w:r>
-        <w:rPr>
-          <w:rtl w:val="0"/>
-        </w:rPr>
-      </w:r>
-    </w:p>
-    <w:p>
-      <w:pPr>
-        <w:rPr>
-          <w:u w:val="single"/>
-        </w:rPr>
-      </w:pPr>
+        <w:pStyle w:val="Heading2"/>
+        <w:rPr>
+          <w:u w:val="single"/>
+        </w:rPr>
+      </w:pPr>
+      <w:bookmarkStart w:colFirst="0" w:colLast="0" w:name="_bawcdznhqho6" w:id="53"/>
+      <w:bookmarkEnd w:id="53"/>
       <w:r>
         <w:rPr>
           <w:u w:val="single"/>
@@ -7021,17 +7460,17 @@
           <w:u w:val="single"/>
         </w:rPr>
       </w:pPr>
-      <w:bookmarkStart w:colFirst="0" w:colLast="0" w:name="_a6tz7kvmaplf" w:id="53"/>
-      <w:bookmarkEnd w:id="53"/>
+      <w:bookmarkStart w:colFirst="0" w:colLast="0" w:name="_a6tz7kvmaplf" w:id="54"/>
+      <w:bookmarkEnd w:id="54"/>
       <w:r>
         <w:rPr>
           <w:u w:val="single"/>
         </w:rPr>
         <w:drawing>
           <wp:inline distB="114300" distT="114300" distL="114300" distR="114300">
-            <wp:extent cx="6067500" cy="6075950"/>
+            <wp:extent cx="6837426" cy="6845300"/>
             <wp:effectExtent b="0" l="0" r="0" t="0"/>
-            <wp:docPr id="5" name="image20.png"/>
+            <wp:docPr id="1" name="image20.png"/>
             <a:graphic>
               <a:graphicData uri="http://schemas.openxmlformats.org/drawingml/2006/picture">
                 <pic:pic>
@@ -7049,7 +7488,7 @@
                   <pic:spPr>
                     <a:xfrm>
                       <a:off x="0" y="0"/>
-                      <a:ext cx="6067500" cy="6075950"/>
+                      <a:ext cx="6837426" cy="6845300"/>
                     </a:xfrm>
                     <a:prstGeom prst="rect"/>
                     <a:ln/>
@@ -7074,6 +7513,17 @@
         <w:rPr>
           <w:rtl w:val="0"/>
         </w:rPr>
+        <w:t xml:space="preserve">Note here the final part for training on the whole dataset, the values were just copied over from the training and testing logs. And this graph was regenerated with the final point added separately.</w:t>
+      </w:r>
+    </w:p>
+    <w:p>
+      <w:pPr>
+        <w:rPr/>
+      </w:pPr>
+      <w:r>
+        <w:rPr>
+          <w:rtl w:val="0"/>
+        </w:rPr>
       </w:r>
     </w:p>
     <w:p>
@@ -7083,8 +7533,8 @@
           <w:u w:val="single"/>
         </w:rPr>
       </w:pPr>
-      <w:bookmarkStart w:colFirst="0" w:colLast="0" w:name="_cimi4m4184xv" w:id="54"/>
-      <w:bookmarkEnd w:id="54"/>
+      <w:bookmarkStart w:colFirst="0" w:colLast="0" w:name="_cimi4m4184xv" w:id="55"/>
+      <w:bookmarkEnd w:id="55"/>
       <w:r>
         <w:rPr>
           <w:u w:val="single"/>
@@ -7155,12 +7605,12 @@
           <wp:inline distB="114300" distT="114300" distL="114300" distR="114300">
             <wp:extent cx="6464808" cy="1714500"/>
             <wp:effectExtent b="0" l="0" r="0" t="0"/>
-            <wp:docPr id="1" name="image10.png"/>
+            <wp:docPr id="2" name="image18.png"/>
             <a:graphic>
               <a:graphicData uri="http://schemas.openxmlformats.org/drawingml/2006/picture">
                 <pic:pic>
                   <pic:nvPicPr>
-                    <pic:cNvPr id="0" name="image10.png"/>
+                    <pic:cNvPr id="0" name="image18.png"/>
                     <pic:cNvPicPr preferRelativeResize="0"/>
                   </pic:nvPicPr>
                   <pic:blipFill>

</xml_diff>